<commit_message>
modified styleguide: variable names
</commit_message>
<xml_diff>
--- a/docs/Styleguide.docx
+++ b/docs/Styleguide.docx
@@ -6,17 +6,24 @@
       <w:pPr>
         <w:pStyle w:val="Titel"/>
       </w:pPr>
+      <w:proofErr w:type="spellStart"/>
       <w:r>
         <w:t>Styleguide</w:t>
       </w:r>
+      <w:proofErr w:type="spellEnd"/>
     </w:p>
     <w:p/>
     <w:p>
       <w:pPr>
         <w:pStyle w:val="berschrift1"/>
       </w:pPr>
-      <w:r>
-        <w:t>Enums:</w:t>
+      <w:proofErr w:type="spellStart"/>
+      <w:r>
+        <w:t>Enums</w:t>
+      </w:r>
+      <w:proofErr w:type="spellEnd"/>
+      <w:r>
+        <w:t>:</w:t>
       </w:r>
     </w:p>
     <w:p>
@@ -41,14 +48,21 @@
       <w:pPr>
         <w:pStyle w:val="berschrift1"/>
       </w:pPr>
-      <w:r>
-        <w:t>Globale Variablen:</w:t>
-      </w:r>
-    </w:p>
-    <w:p>
-      <w:r>
-        <w:t>AnfangsbuchstabenGrossGeschrieben</w:t>
-      </w:r>
+      <w:proofErr w:type="gramStart"/>
+      <w:r>
+        <w:t>Globale Variablen</w:t>
+      </w:r>
+      <w:proofErr w:type="gramEnd"/>
+      <w:r>
+        <w:t>:</w:t>
+      </w:r>
+    </w:p>
+    <w:p>
+      <w:proofErr w:type="spellStart"/>
+      <w:r>
+        <w:t>Gross_geschrieben_mit_underline</w:t>
+      </w:r>
+      <w:proofErr w:type="spellEnd"/>
     </w:p>
     <w:p>
       <w:pPr>
@@ -59,9 +73,11 @@
       </w:r>
     </w:p>
     <w:p>
-      <w:r>
-        <w:t>camelCaseKleinGeschrieben</w:t>
-      </w:r>
+      <w:proofErr w:type="spellStart"/>
+      <w:r>
+        <w:t>klein_geschrieben_mit_underline</w:t>
+      </w:r>
+      <w:proofErr w:type="spellEnd"/>
     </w:p>
     <w:p>
       <w:pPr>
@@ -72,9 +88,11 @@
       </w:r>
     </w:p>
     <w:p>
+      <w:proofErr w:type="spellStart"/>
       <w:r>
         <w:t>klein_geschrieben_mit_underline</w:t>
       </w:r>
+      <w:proofErr w:type="spellEnd"/>
     </w:p>
     <w:p>
       <w:pPr>
@@ -85,8 +103,21 @@
       </w:r>
     </w:p>
     <w:p>
-      <w:r>
-        <w:t>Void main()</w:t>
+      <w:proofErr w:type="spellStart"/>
+      <w:r>
+        <w:t>Void</w:t>
+      </w:r>
+      <w:proofErr w:type="spellEnd"/>
+      <w:r>
+        <w:t xml:space="preserve"> </w:t>
+      </w:r>
+      <w:proofErr w:type="spellStart"/>
+      <w:r>
+        <w:t>main</w:t>
+      </w:r>
+      <w:proofErr w:type="spellEnd"/>
+      <w:r>
+        <w:t>()</w:t>
       </w:r>
       <w:r>
         <w:br/>
@@ -97,7 +128,14 @@
       </w:r>
       <w:r>
         <w:tab/>
-        <w:t>blablabla;</w:t>
+      </w:r>
+      <w:proofErr w:type="spellStart"/>
+      <w:r>
+        <w:t>blablabla</w:t>
+      </w:r>
+      <w:proofErr w:type="spellEnd"/>
+      <w:r>
+        <w:t>;</w:t>
       </w:r>
       <w:r>
         <w:br/>
@@ -113,18 +151,60 @@
       </w:r>
     </w:p>
     <w:p>
-      <w:r>
-        <w:t>If(xyz == 0) funktion();</w:t>
-      </w:r>
-    </w:p>
-    <w:p>
-      <w:r>
-        <w:t>Aber nicht wenn ein else existiert:</w:t>
-      </w:r>
-    </w:p>
-    <w:p>
-      <w:r>
-        <w:t>If(xyz == 0)</w:t>
+      <w:proofErr w:type="spellStart"/>
+      <w:r>
+        <w:t>If</w:t>
+      </w:r>
+      <w:proofErr w:type="spellEnd"/>
+      <w:r>
+        <w:t>(</w:t>
+      </w:r>
+      <w:proofErr w:type="spellStart"/>
+      <w:r>
+        <w:t>xyz</w:t>
+      </w:r>
+      <w:proofErr w:type="spellEnd"/>
+      <w:r>
+        <w:t xml:space="preserve"> == 0) </w:t>
+      </w:r>
+      <w:proofErr w:type="spellStart"/>
+      <w:r>
+        <w:t>funktion</w:t>
+      </w:r>
+      <w:proofErr w:type="spellEnd"/>
+      <w:r>
+        <w:t>();</w:t>
+      </w:r>
+    </w:p>
+    <w:p>
+      <w:r>
+        <w:t xml:space="preserve">Aber nicht wenn ein </w:t>
+      </w:r>
+      <w:proofErr w:type="spellStart"/>
+      <w:r>
+        <w:t>else</w:t>
+      </w:r>
+      <w:proofErr w:type="spellEnd"/>
+      <w:r>
+        <w:t xml:space="preserve"> existiert:</w:t>
+      </w:r>
+    </w:p>
+    <w:p>
+      <w:proofErr w:type="spellStart"/>
+      <w:r>
+        <w:t>If</w:t>
+      </w:r>
+      <w:proofErr w:type="spellEnd"/>
+      <w:r>
+        <w:t>(</w:t>
+      </w:r>
+      <w:proofErr w:type="spellStart"/>
+      <w:r>
+        <w:t>xyz</w:t>
+      </w:r>
+      <w:proofErr w:type="spellEnd"/>
+      <w:r>
+        <w:t xml:space="preserve"> == 0)</w:t>
       </w:r>
       <w:r>
         <w:br/>
@@ -135,7 +215,14 @@
       </w:r>
       <w:r>
         <w:tab/>
-        <w:t>blablabla;</w:t>
+      </w:r>
+      <w:proofErr w:type="spellStart"/>
+      <w:r>
+        <w:t>blablabla</w:t>
+      </w:r>
+      <w:proofErr w:type="spellEnd"/>
+      <w:r>
+        <w:t>;</w:t>
       </w:r>
       <w:r>
         <w:br/>
@@ -143,8 +230,12 @@
       </w:r>
       <w:r>
         <w:br/>
+      </w:r>
+      <w:proofErr w:type="spellStart"/>
+      <w:r>
         <w:t>else</w:t>
       </w:r>
+      <w:proofErr w:type="spellEnd"/>
       <w:r>
         <w:br/>
         <w:t>{</w:t>
@@ -154,7 +245,14 @@
       </w:r>
       <w:r>
         <w:tab/>
-        <w:t>blabalabla;</w:t>
+      </w:r>
+      <w:proofErr w:type="spellStart"/>
+      <w:r>
+        <w:t>blabalabla</w:t>
+      </w:r>
+      <w:proofErr w:type="spellEnd"/>
+      <w:r>
+        <w:t>;</w:t>
       </w:r>
       <w:r>
         <w:br/>
@@ -173,7 +271,31 @@
     </w:p>
     <w:p>
       <w:r>
-        <w:t>Tabs (grösse egal, standard 4 spaces)</w:t>
+        <w:t>Tabs (</w:t>
+      </w:r>
+      <w:proofErr w:type="spellStart"/>
+      <w:r>
+        <w:t>grösse</w:t>
+      </w:r>
+      <w:proofErr w:type="spellEnd"/>
+      <w:r>
+        <w:t xml:space="preserve"> egal, </w:t>
+      </w:r>
+      <w:proofErr w:type="spellStart"/>
+      <w:r>
+        <w:t>standard</w:t>
+      </w:r>
+      <w:proofErr w:type="spellEnd"/>
+      <w:r>
+        <w:t xml:space="preserve"> 4 </w:t>
+      </w:r>
+      <w:proofErr w:type="spellStart"/>
+      <w:r>
+        <w:t>spaces</w:t>
+      </w:r>
+      <w:proofErr w:type="spellEnd"/>
+      <w:r>
+        <w:t>)</w:t>
       </w:r>
     </w:p>
     <w:p>
@@ -188,9 +310,11 @@
       <w:pPr>
         <w:pStyle w:val="berschrift2"/>
       </w:pPr>
+      <w:proofErr w:type="spellStart"/>
       <w:r>
         <w:t>Fileheader</w:t>
       </w:r>
+      <w:proofErr w:type="spellEnd"/>
       <w:r>
         <w:t>:</w:t>
       </w:r>
@@ -245,7 +369,61 @@
           <w:sz w:val="14"/>
           <w:szCs w:val="14"/>
         </w:rPr>
-        <w:t>o o o o      Berner Fachhochschule</w:t>
+        <w:t xml:space="preserve">o </w:t>
+      </w:r>
+      <w:proofErr w:type="spellStart"/>
+      <w:r>
+        <w:rPr>
+          <w:rFonts w:ascii="Lucida Console" w:hAnsi="Lucida Console"/>
+          <w:sz w:val="14"/>
+          <w:szCs w:val="14"/>
+        </w:rPr>
+        <w:t>o</w:t>
+      </w:r>
+      <w:proofErr w:type="spellEnd"/>
+      <w:r>
+        <w:rPr>
+          <w:rFonts w:ascii="Lucida Console" w:hAnsi="Lucida Console"/>
+          <w:sz w:val="14"/>
+          <w:szCs w:val="14"/>
+        </w:rPr>
+        <w:t xml:space="preserve"> </w:t>
+      </w:r>
+      <w:proofErr w:type="spellStart"/>
+      <w:r>
+        <w:rPr>
+          <w:rFonts w:ascii="Lucida Console" w:hAnsi="Lucida Console"/>
+          <w:sz w:val="14"/>
+          <w:szCs w:val="14"/>
+        </w:rPr>
+        <w:t>o</w:t>
+      </w:r>
+      <w:proofErr w:type="spellEnd"/>
+      <w:r>
+        <w:rPr>
+          <w:rFonts w:ascii="Lucida Console" w:hAnsi="Lucida Console"/>
+          <w:sz w:val="14"/>
+          <w:szCs w:val="14"/>
+        </w:rPr>
+        <w:t xml:space="preserve"> </w:t>
+      </w:r>
+      <w:proofErr w:type="spellStart"/>
+      <w:r>
+        <w:rPr>
+          <w:rFonts w:ascii="Lucida Console" w:hAnsi="Lucida Console"/>
+          <w:sz w:val="14"/>
+          <w:szCs w:val="14"/>
+        </w:rPr>
+        <w:t>o</w:t>
+      </w:r>
+      <w:proofErr w:type="spellEnd"/>
+      <w:r>
+        <w:rPr>
+          <w:rFonts w:ascii="Lucida Console" w:hAnsi="Lucida Console"/>
+          <w:sz w:val="14"/>
+          <w:szCs w:val="14"/>
+        </w:rPr>
+        <w:t xml:space="preserve">      Berner Fachhochschule</w:t>
       </w:r>
       <w:r>
         <w:rPr>
@@ -347,7 +525,43 @@
           <w:sz w:val="14"/>
           <w:szCs w:val="14"/>
         </w:rPr>
-        <w:t>/*  Module     : LaserChess/Mapdefinition                       Version 1.0  */</w:t>
+        <w:t xml:space="preserve">/*  Module     : </w:t>
+      </w:r>
+      <w:proofErr w:type="spellStart"/>
+      <w:r>
+        <w:rPr>
+          <w:rFonts w:ascii="Lucida Console" w:hAnsi="Lucida Console"/>
+          <w:sz w:val="14"/>
+          <w:szCs w:val="14"/>
+        </w:rPr>
+        <w:t>LaserChess</w:t>
+      </w:r>
+      <w:proofErr w:type="spellEnd"/>
+      <w:r>
+        <w:rPr>
+          <w:rFonts w:ascii="Lucida Console" w:hAnsi="Lucida Console"/>
+          <w:sz w:val="14"/>
+          <w:szCs w:val="14"/>
+        </w:rPr>
+        <w:t>/</w:t>
+      </w:r>
+      <w:proofErr w:type="spellStart"/>
+      <w:r>
+        <w:rPr>
+          <w:rFonts w:ascii="Lucida Console" w:hAnsi="Lucida Console"/>
+          <w:sz w:val="14"/>
+          <w:szCs w:val="14"/>
+        </w:rPr>
+        <w:t>Mapdefinition</w:t>
+      </w:r>
+      <w:proofErr w:type="spellEnd"/>
+      <w:r>
+        <w:rPr>
+          <w:rFonts w:ascii="Lucida Console" w:hAnsi="Lucida Console"/>
+          <w:sz w:val="14"/>
+          <w:szCs w:val="14"/>
+        </w:rPr>
+        <w:t xml:space="preserve">                       Version 1.0  */</w:t>
       </w:r>
     </w:p>
     <w:p>
@@ -407,25 +621,524 @@
           <w:szCs w:val="14"/>
           <w:lang w:val="en-US"/>
         </w:rPr>
+        <w:t>/</w:t>
+      </w:r>
+      <w:proofErr w:type="gramStart"/>
+      <w:r>
+        <w:rPr>
+          <w:rFonts w:ascii="Lucida Console" w:hAnsi="Lucida Console"/>
+          <w:sz w:val="14"/>
+          <w:szCs w:val="14"/>
+          <w:lang w:val="en-US"/>
+        </w:rPr>
+        <w:t xml:space="preserve">*  </w:t>
+      </w:r>
+      <w:proofErr w:type="spellStart"/>
+      <w:r>
+        <w:rPr>
+          <w:rFonts w:ascii="Lucida Console" w:hAnsi="Lucida Console"/>
+          <w:sz w:val="14"/>
+          <w:szCs w:val="14"/>
+          <w:lang w:val="en-US"/>
+        </w:rPr>
+        <w:t>Desc</w:t>
+      </w:r>
+      <w:proofErr w:type="spellEnd"/>
+      <w:proofErr w:type="gramEnd"/>
+      <w:r>
+        <w:rPr>
+          <w:rFonts w:ascii="Lucida Console" w:hAnsi="Lucida Console"/>
+          <w:sz w:val="14"/>
+          <w:szCs w:val="14"/>
+          <w:lang w:val="en-US"/>
+        </w:rPr>
+        <w:t xml:space="preserve">       </w:t>
+      </w:r>
+      <w:r>
+        <w:rPr>
+          <w:rFonts w:ascii="Lucida Console" w:hAnsi="Lucida Console"/>
+          <w:sz w:val="14"/>
+          <w:szCs w:val="14"/>
+          <w:lang w:val="en-US"/>
+        </w:rPr>
+        <w:t>:                                                             */</w:t>
+      </w:r>
+    </w:p>
+    <w:p>
+      <w:pPr>
+        <w:spacing w:after="0" w:line="240" w:lineRule="auto"/>
+        <w:rPr>
+          <w:rFonts w:ascii="Lucida Console" w:hAnsi="Lucida Console"/>
+          <w:sz w:val="14"/>
+          <w:szCs w:val="14"/>
+          <w:lang w:val="en-US"/>
+        </w:rPr>
+      </w:pPr>
+      <w:r>
+        <w:rPr>
+          <w:rFonts w:ascii="Lucida Console" w:hAnsi="Lucida Console"/>
+          <w:sz w:val="14"/>
+          <w:szCs w:val="14"/>
+          <w:lang w:val="en-US"/>
+        </w:rPr>
+        <w:t>/*                                                                           */</w:t>
+      </w:r>
+    </w:p>
+    <w:p>
+      <w:pPr>
+        <w:spacing w:after="0" w:line="240" w:lineRule="auto"/>
+        <w:rPr>
+          <w:rFonts w:ascii="Lucida Console" w:hAnsi="Lucida Console"/>
+          <w:sz w:val="14"/>
+          <w:szCs w:val="14"/>
+          <w:lang w:val="en-US"/>
+        </w:rPr>
+      </w:pPr>
+      <w:r>
+        <w:rPr>
+          <w:rFonts w:ascii="Lucida Console" w:hAnsi="Lucida Console"/>
+          <w:sz w:val="14"/>
+          <w:szCs w:val="14"/>
+          <w:lang w:val="en-US"/>
+        </w:rPr>
+        <w:t>/</w:t>
+      </w:r>
+      <w:proofErr w:type="gramStart"/>
+      <w:r>
+        <w:rPr>
+          <w:rFonts w:ascii="Lucida Console" w:hAnsi="Lucida Console"/>
+          <w:sz w:val="14"/>
+          <w:szCs w:val="14"/>
+          <w:lang w:val="en-US"/>
+        </w:rPr>
+        <w:t>*  Procedures</w:t>
+      </w:r>
+      <w:proofErr w:type="gramEnd"/>
+      <w:r>
+        <w:rPr>
+          <w:rFonts w:ascii="Lucida Console" w:hAnsi="Lucida Console"/>
+          <w:sz w:val="14"/>
+          <w:szCs w:val="14"/>
+          <w:lang w:val="en-US"/>
+        </w:rPr>
+        <w:t xml:space="preserve"> : main()                                                      */</w:t>
+      </w:r>
+    </w:p>
+    <w:p>
+      <w:pPr>
+        <w:spacing w:after="0" w:line="240" w:lineRule="auto"/>
+        <w:rPr>
+          <w:rFonts w:ascii="Lucida Console" w:hAnsi="Lucida Console"/>
+          <w:sz w:val="14"/>
+          <w:szCs w:val="14"/>
+          <w:lang w:val="en-US"/>
+        </w:rPr>
+      </w:pPr>
+      <w:r>
+        <w:rPr>
+          <w:rFonts w:ascii="Lucida Console" w:hAnsi="Lucida Console"/>
+          <w:sz w:val="14"/>
+          <w:szCs w:val="14"/>
+          <w:lang w:val="en-US"/>
+        </w:rPr>
+        <w:t>/*                                                                           */</w:t>
+      </w:r>
+    </w:p>
+    <w:p>
+      <w:pPr>
+        <w:spacing w:after="0" w:line="240" w:lineRule="auto"/>
+        <w:rPr>
+          <w:rFonts w:ascii="Lucida Console" w:hAnsi="Lucida Console"/>
+          <w:sz w:val="14"/>
+          <w:szCs w:val="14"/>
+          <w:lang w:val="en-US"/>
+        </w:rPr>
+      </w:pPr>
+      <w:r>
+        <w:rPr>
+          <w:rFonts w:ascii="Lucida Console" w:hAnsi="Lucida Console"/>
+          <w:sz w:val="14"/>
+          <w:szCs w:val="14"/>
+          <w:lang w:val="en-US"/>
+        </w:rPr>
+        <w:t>/</w:t>
+      </w:r>
+      <w:proofErr w:type="gramStart"/>
+      <w:r>
+        <w:rPr>
+          <w:rFonts w:ascii="Lucida Console" w:hAnsi="Lucida Console"/>
+          <w:sz w:val="14"/>
+          <w:szCs w:val="14"/>
+          <w:lang w:val="en-US"/>
+        </w:rPr>
+        <w:t>*  Author</w:t>
+      </w:r>
+      <w:proofErr w:type="gramEnd"/>
+      <w:r>
+        <w:rPr>
+          <w:rFonts w:ascii="Lucida Console" w:hAnsi="Lucida Console"/>
+          <w:sz w:val="14"/>
+          <w:szCs w:val="14"/>
+          <w:lang w:val="en-US"/>
+        </w:rPr>
+        <w:t xml:space="preserve">     : M. Bärtschi                                                 */</w:t>
+      </w:r>
+    </w:p>
+    <w:p>
+      <w:pPr>
+        <w:spacing w:after="0" w:line="240" w:lineRule="auto"/>
+        <w:rPr>
+          <w:rFonts w:ascii="Lucida Console" w:hAnsi="Lucida Console"/>
+          <w:sz w:val="14"/>
+          <w:szCs w:val="14"/>
+          <w:lang w:val="en-US"/>
+        </w:rPr>
+      </w:pPr>
+      <w:r>
+        <w:rPr>
+          <w:rFonts w:ascii="Lucida Console" w:hAnsi="Lucida Console"/>
+          <w:sz w:val="14"/>
+          <w:szCs w:val="14"/>
+          <w:lang w:val="en-US"/>
+        </w:rPr>
+        <w:t>/*                                                                           */</w:t>
+      </w:r>
+    </w:p>
+    <w:p>
+      <w:pPr>
+        <w:spacing w:after="0" w:line="240" w:lineRule="auto"/>
+        <w:rPr>
+          <w:rFonts w:ascii="Lucida Console" w:hAnsi="Lucida Console"/>
+          <w:sz w:val="14"/>
+          <w:szCs w:val="14"/>
+          <w:lang w:val="en-US"/>
+        </w:rPr>
+      </w:pPr>
+      <w:r>
+        <w:rPr>
+          <w:rFonts w:ascii="Lucida Console" w:hAnsi="Lucida Console"/>
+          <w:sz w:val="14"/>
+          <w:szCs w:val="14"/>
+          <w:lang w:val="en-US"/>
+        </w:rPr>
+        <w:t>/</w:t>
+      </w:r>
+      <w:proofErr w:type="gramStart"/>
+      <w:r>
+        <w:rPr>
+          <w:rFonts w:ascii="Lucida Console" w:hAnsi="Lucida Console"/>
+          <w:sz w:val="14"/>
+          <w:szCs w:val="14"/>
+          <w:lang w:val="en-US"/>
+        </w:rPr>
+        <w:t>*  Email</w:t>
+      </w:r>
+      <w:proofErr w:type="gramEnd"/>
+      <w:r>
+        <w:rPr>
+          <w:rFonts w:ascii="Lucida Console" w:hAnsi="Lucida Console"/>
+          <w:sz w:val="14"/>
+          <w:szCs w:val="14"/>
+          <w:lang w:val="en-US"/>
+        </w:rPr>
+        <w:t xml:space="preserve">      : bartm9@bfh.ch                                               */</w:t>
+      </w:r>
+    </w:p>
+    <w:p>
+      <w:pPr>
+        <w:spacing w:after="0" w:line="240" w:lineRule="auto"/>
+        <w:rPr>
+          <w:rFonts w:ascii="Lucida Console" w:hAnsi="Lucida Console"/>
+          <w:sz w:val="14"/>
+          <w:szCs w:val="14"/>
+          <w:lang w:val="en-US"/>
+        </w:rPr>
+      </w:pPr>
+      <w:r>
+        <w:rPr>
+          <w:rFonts w:ascii="Lucida Console" w:hAnsi="Lucida Console"/>
+          <w:sz w:val="14"/>
+          <w:szCs w:val="14"/>
+          <w:lang w:val="en-US"/>
+        </w:rPr>
+        <w:t>/*                                                                           */</w:t>
+      </w:r>
+    </w:p>
+    <w:p>
+      <w:pPr>
+        <w:spacing w:after="0" w:line="240" w:lineRule="auto"/>
+        <w:rPr>
+          <w:rFonts w:ascii="Lucida Console" w:hAnsi="Lucida Console"/>
+          <w:sz w:val="14"/>
+          <w:szCs w:val="14"/>
+          <w:lang w:val="en-US"/>
+        </w:rPr>
+      </w:pPr>
+      <w:r>
+        <w:rPr>
+          <w:rFonts w:ascii="Lucida Console" w:hAnsi="Lucida Console"/>
+          <w:sz w:val="14"/>
+          <w:szCs w:val="14"/>
+          <w:lang w:val="en-US"/>
+        </w:rPr>
+        <w:t>/</w:t>
+      </w:r>
+      <w:proofErr w:type="gramStart"/>
+      <w:r>
+        <w:rPr>
+          <w:rFonts w:ascii="Lucida Console" w:hAnsi="Lucida Console"/>
+          <w:sz w:val="14"/>
+          <w:szCs w:val="14"/>
+          <w:lang w:val="en-US"/>
+        </w:rPr>
+        <w:t>*  Creation</w:t>
+      </w:r>
+      <w:proofErr w:type="gramEnd"/>
+      <w:r>
+        <w:rPr>
+          <w:rFonts w:ascii="Lucida Console" w:hAnsi="Lucida Console"/>
+          <w:sz w:val="14"/>
+          <w:szCs w:val="14"/>
+          <w:lang w:val="en-US"/>
+        </w:rPr>
+        <w:t xml:space="preserve">   : 12.03.2012                                                  */</w:t>
+      </w:r>
+    </w:p>
+    <w:p>
+      <w:pPr>
+        <w:spacing w:after="0" w:line="240" w:lineRule="auto"/>
+        <w:rPr>
+          <w:rFonts w:ascii="Lucida Console" w:hAnsi="Lucida Console"/>
+          <w:sz w:val="14"/>
+          <w:szCs w:val="14"/>
+        </w:rPr>
+      </w:pPr>
+      <w:r>
+        <w:rPr>
+          <w:rFonts w:ascii="Lucida Console" w:hAnsi="Lucida Console"/>
+          <w:sz w:val="14"/>
+          <w:szCs w:val="14"/>
+        </w:rPr>
+        <w:t>/*                                                                           */</w:t>
+      </w:r>
+    </w:p>
+    <w:p>
+      <w:pPr>
+        <w:spacing w:after="0" w:line="240" w:lineRule="auto"/>
+        <w:rPr>
+          <w:rFonts w:ascii="Lucida Console" w:hAnsi="Lucida Console"/>
+          <w:sz w:val="14"/>
+          <w:szCs w:val="14"/>
+        </w:rPr>
+      </w:pPr>
+      <w:r>
+        <w:rPr>
+          <w:rFonts w:ascii="Lucida Console" w:hAnsi="Lucida Console"/>
+          <w:sz w:val="14"/>
+          <w:szCs w:val="14"/>
+        </w:rPr>
+        <w:t xml:space="preserve">/*  File       : </w:t>
+      </w:r>
+      <w:proofErr w:type="spellStart"/>
+      <w:r>
+        <w:rPr>
+          <w:rFonts w:ascii="Lucida Console" w:hAnsi="Lucida Console"/>
+          <w:sz w:val="14"/>
+          <w:szCs w:val="14"/>
+        </w:rPr>
+        <w:t>LaserChess.c</w:t>
+      </w:r>
+      <w:proofErr w:type="spellEnd"/>
+      <w:r>
+        <w:rPr>
+          <w:rFonts w:ascii="Lucida Console" w:hAnsi="Lucida Console"/>
+          <w:sz w:val="14"/>
+          <w:szCs w:val="14"/>
+        </w:rPr>
+        <w:t xml:space="preserve">                                                */</w:t>
+      </w:r>
+    </w:p>
+    <w:p>
+      <w:pPr>
+        <w:spacing w:after="0" w:line="240" w:lineRule="auto"/>
+        <w:rPr>
+          <w:rFonts w:ascii="Lucida Console" w:hAnsi="Lucida Console"/>
+          <w:sz w:val="14"/>
+          <w:szCs w:val="14"/>
+        </w:rPr>
+      </w:pPr>
+      <w:r>
+        <w:rPr>
+          <w:rFonts w:ascii="Lucida Console" w:hAnsi="Lucida Console"/>
+          <w:sz w:val="14"/>
+          <w:szCs w:val="14"/>
+        </w:rPr>
+        <w:t>/*                                                                           */</w:t>
+      </w:r>
+    </w:p>
+    <w:p>
+      <w:pPr>
+        <w:spacing w:after="0" w:line="240" w:lineRule="auto"/>
+        <w:rPr>
+          <w:rFonts w:ascii="Lucida Console" w:hAnsi="Lucida Console"/>
+          <w:sz w:val="14"/>
+          <w:szCs w:val="14"/>
+        </w:rPr>
+      </w:pPr>
+      <w:r>
+        <w:rPr>
+          <w:rFonts w:ascii="Lucida Console" w:hAnsi="Lucida Console"/>
+          <w:sz w:val="14"/>
+          <w:szCs w:val="14"/>
+        </w:rPr>
+        <w:t>/*****************************************************************************/</w:t>
+      </w:r>
+    </w:p>
+    <w:p>
+      <w:pPr>
+        <w:spacing w:after="0" w:line="240" w:lineRule="auto"/>
+        <w:rPr>
+          <w:rFonts w:ascii="Lucida Console" w:hAnsi="Lucida Console"/>
+          <w:sz w:val="14"/>
+          <w:szCs w:val="14"/>
+        </w:rPr>
+      </w:pPr>
+      <w:r>
+        <w:rPr>
+          <w:rFonts w:ascii="Lucida Console" w:hAnsi="Lucida Console"/>
+          <w:sz w:val="14"/>
+          <w:szCs w:val="14"/>
+        </w:rPr>
+        <w:t>/*  n00bSoft                                                                 */</w:t>
+      </w:r>
+    </w:p>
+    <w:p>
+      <w:r>
+        <w:rPr>
+          <w:rFonts w:ascii="Lucida Console" w:hAnsi="Lucida Console"/>
+          <w:sz w:val="14"/>
+          <w:szCs w:val="14"/>
+        </w:rPr>
+        <w:t>/*****************************************************************************/</w:t>
+      </w:r>
+    </w:p>
+    <w:p>
+      <w:pPr>
+        <w:pStyle w:val="berschrift2"/>
+      </w:pPr>
+      <w:proofErr w:type="spellStart"/>
+      <w:r>
+        <w:t>Inline</w:t>
+      </w:r>
+      <w:proofErr w:type="spellEnd"/>
+      <w:r>
+        <w:t xml:space="preserve"> Kommentar:</w:t>
+      </w:r>
+    </w:p>
+    <w:p>
+      <w:r>
+        <w:t>Immer mit //.</w:t>
+      </w:r>
+    </w:p>
+    <w:p>
+      <w:pPr>
+        <w:pStyle w:val="berschrift2"/>
+      </w:pPr>
+      <w:r>
+        <w:t>Funktionsheader:</w:t>
+      </w:r>
+    </w:p>
+    <w:p/>
+    <w:p>
+      <w:pPr>
+        <w:spacing w:after="0" w:line="240" w:lineRule="auto"/>
+        <w:rPr>
+          <w:rFonts w:ascii="Lucida Console" w:hAnsi="Lucida Console"/>
+          <w:sz w:val="14"/>
+          <w:szCs w:val="14"/>
+        </w:rPr>
+      </w:pPr>
+      <w:r>
+        <w:rPr>
+          <w:rFonts w:ascii="Lucida Console" w:hAnsi="Lucida Console"/>
+          <w:sz w:val="14"/>
+          <w:szCs w:val="14"/>
+        </w:rPr>
+        <w:t>/*****************************************************************************/</w:t>
+      </w:r>
+    </w:p>
+    <w:p>
+      <w:pPr>
+        <w:spacing w:after="0" w:line="240" w:lineRule="auto"/>
+        <w:rPr>
+          <w:rFonts w:ascii="Lucida Console" w:hAnsi="Lucida Console"/>
+          <w:sz w:val="14"/>
+          <w:szCs w:val="14"/>
+        </w:rPr>
+      </w:pPr>
+      <w:r>
+        <w:rPr>
+          <w:rFonts w:ascii="Lucida Console" w:hAnsi="Lucida Console"/>
+          <w:sz w:val="14"/>
+          <w:szCs w:val="14"/>
+        </w:rPr>
         <w:t xml:space="preserve">/*  </w:t>
       </w:r>
-      <w:r>
-        <w:rPr>
-          <w:rFonts w:ascii="Lucida Console" w:hAnsi="Lucida Console"/>
-          <w:sz w:val="14"/>
-          <w:szCs w:val="14"/>
-          <w:lang w:val="en-US"/>
-        </w:rPr>
-        <w:t xml:space="preserve">Desc       </w:t>
-      </w:r>
-      <w:r>
-        <w:rPr>
-          <w:rFonts w:ascii="Lucida Console" w:hAnsi="Lucida Console"/>
-          <w:sz w:val="14"/>
-          <w:szCs w:val="14"/>
-          <w:lang w:val="en-US"/>
-        </w:rPr>
-        <w:t>:                                                             */</w:t>
+      <w:proofErr w:type="spellStart"/>
+      <w:r>
+        <w:rPr>
+          <w:rFonts w:ascii="Lucida Console" w:hAnsi="Lucida Console"/>
+          <w:sz w:val="14"/>
+          <w:szCs w:val="14"/>
+        </w:rPr>
+        <w:t>Function</w:t>
+      </w:r>
+      <w:proofErr w:type="spellEnd"/>
+      <w:r>
+        <w:rPr>
+          <w:rFonts w:ascii="Lucida Console" w:hAnsi="Lucida Console"/>
+          <w:sz w:val="14"/>
+          <w:szCs w:val="14"/>
+        </w:rPr>
+        <w:t xml:space="preserve">   : </w:t>
+      </w:r>
+      <w:proofErr w:type="spellStart"/>
+      <w:r>
+        <w:rPr>
+          <w:rFonts w:ascii="Lucida Console" w:hAnsi="Lucida Console"/>
+          <w:sz w:val="14"/>
+          <w:szCs w:val="14"/>
+        </w:rPr>
+        <w:t>laser</w:t>
+      </w:r>
+      <w:proofErr w:type="spellEnd"/>
+      <w:r>
+        <w:rPr>
+          <w:rFonts w:ascii="Lucida Console" w:hAnsi="Lucida Console"/>
+          <w:sz w:val="14"/>
+          <w:szCs w:val="14"/>
+        </w:rPr>
+        <w:t xml:space="preserve">                                          Version 1.0  */</w:t>
+      </w:r>
+    </w:p>
+    <w:p>
+      <w:pPr>
+        <w:spacing w:after="0" w:line="240" w:lineRule="auto"/>
+        <w:rPr>
+          <w:rFonts w:ascii="Lucida Console" w:hAnsi="Lucida Console"/>
+          <w:sz w:val="14"/>
+          <w:szCs w:val="14"/>
+          <w:lang w:val="en-US"/>
+        </w:rPr>
+      </w:pPr>
+      <w:r>
+        <w:rPr>
+          <w:rFonts w:ascii="Lucida Console" w:hAnsi="Lucida Console"/>
+          <w:sz w:val="14"/>
+          <w:szCs w:val="14"/>
+          <w:lang w:val="en-US"/>
+        </w:rPr>
+        <w:t>/*****************************************************************************/</w:t>
       </w:r>
     </w:p>
     <w:p>
@@ -465,7 +1178,27 @@
           <w:szCs w:val="14"/>
           <w:lang w:val="en-US"/>
         </w:rPr>
-        <w:t>/*  Procedures : main()                                                      */</w:t>
+        <w:t>/</w:t>
+      </w:r>
+      <w:proofErr w:type="gramStart"/>
+      <w:r>
+        <w:rPr>
+          <w:rFonts w:ascii="Lucida Console" w:hAnsi="Lucida Console"/>
+          <w:sz w:val="14"/>
+          <w:szCs w:val="14"/>
+          <w:lang w:val="en-US"/>
+        </w:rPr>
+        <w:t>*  Function</w:t>
+      </w:r>
+      <w:proofErr w:type="gramEnd"/>
+      <w:r>
+        <w:rPr>
+          <w:rFonts w:ascii="Lucida Console" w:hAnsi="Lucida Console"/>
+          <w:sz w:val="14"/>
+          <w:szCs w:val="14"/>
+          <w:lang w:val="en-US"/>
+        </w:rPr>
+        <w:t xml:space="preserve">   :                                                             */</w:t>
       </w:r>
     </w:p>
     <w:p>
@@ -505,7 +1238,27 @@
           <w:szCs w:val="14"/>
           <w:lang w:val="en-US"/>
         </w:rPr>
-        <w:t>/*  Author     : M. Bärtschi                                                 */</w:t>
+        <w:t>/</w:t>
+      </w:r>
+      <w:proofErr w:type="gramStart"/>
+      <w:r>
+        <w:rPr>
+          <w:rFonts w:ascii="Lucida Console" w:hAnsi="Lucida Console"/>
+          <w:sz w:val="14"/>
+          <w:szCs w:val="14"/>
+          <w:lang w:val="en-US"/>
+        </w:rPr>
+        <w:t>*  Input</w:t>
+      </w:r>
+      <w:proofErr w:type="gramEnd"/>
+      <w:r>
+        <w:rPr>
+          <w:rFonts w:ascii="Lucida Console" w:hAnsi="Lucida Console"/>
+          <w:sz w:val="14"/>
+          <w:szCs w:val="14"/>
+          <w:lang w:val="en-US"/>
+        </w:rPr>
+        <w:t xml:space="preserve"> Para :                                                             */</w:t>
       </w:r>
     </w:p>
     <w:p>
@@ -545,7 +1298,27 @@
           <w:szCs w:val="14"/>
           <w:lang w:val="en-US"/>
         </w:rPr>
-        <w:t>/*  Email      : bartm9@bfh.ch                                               */</w:t>
+        <w:t>/</w:t>
+      </w:r>
+      <w:proofErr w:type="gramStart"/>
+      <w:r>
+        <w:rPr>
+          <w:rFonts w:ascii="Lucida Console" w:hAnsi="Lucida Console"/>
+          <w:sz w:val="14"/>
+          <w:szCs w:val="14"/>
+          <w:lang w:val="en-US"/>
+        </w:rPr>
+        <w:t>*  Output</w:t>
+      </w:r>
+      <w:proofErr w:type="gramEnd"/>
+      <w:r>
+        <w:rPr>
+          <w:rFonts w:ascii="Lucida Console" w:hAnsi="Lucida Console"/>
+          <w:sz w:val="14"/>
+          <w:szCs w:val="14"/>
+          <w:lang w:val="en-US"/>
+        </w:rPr>
+        <w:t xml:space="preserve">     :                                                             */</w:t>
       </w:r>
     </w:p>
     <w:p>
@@ -585,345 +1358,27 @@
           <w:szCs w:val="14"/>
           <w:lang w:val="en-US"/>
         </w:rPr>
-        <w:t>/*  Creation   : 12.03.2012                                                  */</w:t>
-      </w:r>
-    </w:p>
-    <w:p>
-      <w:pPr>
-        <w:spacing w:after="0" w:line="240" w:lineRule="auto"/>
-        <w:rPr>
-          <w:rFonts w:ascii="Lucida Console" w:hAnsi="Lucida Console"/>
-          <w:sz w:val="14"/>
-          <w:szCs w:val="14"/>
-        </w:rPr>
-      </w:pPr>
-      <w:r>
-        <w:rPr>
-          <w:rFonts w:ascii="Lucida Console" w:hAnsi="Lucida Console"/>
-          <w:sz w:val="14"/>
-          <w:szCs w:val="14"/>
-        </w:rPr>
-        <w:t>/*                                                                           */</w:t>
-      </w:r>
-    </w:p>
-    <w:p>
-      <w:pPr>
-        <w:spacing w:after="0" w:line="240" w:lineRule="auto"/>
-        <w:rPr>
-          <w:rFonts w:ascii="Lucida Console" w:hAnsi="Lucida Console"/>
-          <w:sz w:val="14"/>
-          <w:szCs w:val="14"/>
-        </w:rPr>
-      </w:pPr>
-      <w:r>
-        <w:rPr>
-          <w:rFonts w:ascii="Lucida Console" w:hAnsi="Lucida Console"/>
-          <w:sz w:val="14"/>
-          <w:szCs w:val="14"/>
-        </w:rPr>
-        <w:t>/*  File       : LaserChess.c                                                */</w:t>
-      </w:r>
-    </w:p>
-    <w:p>
-      <w:pPr>
-        <w:spacing w:after="0" w:line="240" w:lineRule="auto"/>
-        <w:rPr>
-          <w:rFonts w:ascii="Lucida Console" w:hAnsi="Lucida Console"/>
-          <w:sz w:val="14"/>
-          <w:szCs w:val="14"/>
-        </w:rPr>
-      </w:pPr>
-      <w:r>
-        <w:rPr>
-          <w:rFonts w:ascii="Lucida Console" w:hAnsi="Lucida Console"/>
-          <w:sz w:val="14"/>
-          <w:szCs w:val="14"/>
-        </w:rPr>
-        <w:t>/*                                                                           */</w:t>
-      </w:r>
-    </w:p>
-    <w:p>
-      <w:pPr>
-        <w:spacing w:after="0" w:line="240" w:lineRule="auto"/>
-        <w:rPr>
-          <w:rFonts w:ascii="Lucida Console" w:hAnsi="Lucida Console"/>
-          <w:sz w:val="14"/>
-          <w:szCs w:val="14"/>
-        </w:rPr>
-      </w:pPr>
-      <w:r>
-        <w:rPr>
-          <w:rFonts w:ascii="Lucida Console" w:hAnsi="Lucida Console"/>
-          <w:sz w:val="14"/>
-          <w:szCs w:val="14"/>
-        </w:rPr>
-        <w:t>/*****************************************************************************/</w:t>
-      </w:r>
-    </w:p>
-    <w:p>
-      <w:pPr>
-        <w:spacing w:after="0" w:line="240" w:lineRule="auto"/>
-        <w:rPr>
-          <w:rFonts w:ascii="Lucida Console" w:hAnsi="Lucida Console"/>
-          <w:sz w:val="14"/>
-          <w:szCs w:val="14"/>
-        </w:rPr>
-      </w:pPr>
-      <w:r>
-        <w:rPr>
-          <w:rFonts w:ascii="Lucida Console" w:hAnsi="Lucida Console"/>
-          <w:sz w:val="14"/>
-          <w:szCs w:val="14"/>
-        </w:rPr>
-        <w:t>/*  n00bSoft                                                                 */</w:t>
-      </w:r>
-    </w:p>
-    <w:p>
-      <w:r>
-        <w:rPr>
-          <w:rFonts w:ascii="Lucida Console" w:hAnsi="Lucida Console"/>
-          <w:sz w:val="14"/>
-          <w:szCs w:val="14"/>
-        </w:rPr>
-        <w:t>/*****************************************************************************/</w:t>
-      </w:r>
-    </w:p>
-    <w:p>
-      <w:pPr>
-        <w:pStyle w:val="berschrift2"/>
-      </w:pPr>
-      <w:r>
-        <w:t>Inline Kommentar:</w:t>
-      </w:r>
-    </w:p>
-    <w:p>
-      <w:r>
-        <w:t>Immer mit //.</w:t>
-      </w:r>
-    </w:p>
-    <w:p>
-      <w:pPr>
-        <w:pStyle w:val="berschrift2"/>
-      </w:pPr>
-      <w:r>
-        <w:t>Funktionsheader:</w:t>
-      </w:r>
-    </w:p>
-    <w:p/>
-    <w:p>
-      <w:pPr>
-        <w:spacing w:after="0" w:line="240" w:lineRule="auto"/>
-        <w:rPr>
-          <w:rFonts w:ascii="Lucida Console" w:hAnsi="Lucida Console"/>
-          <w:sz w:val="14"/>
-          <w:szCs w:val="14"/>
-        </w:rPr>
-      </w:pPr>
-      <w:r>
-        <w:rPr>
-          <w:rFonts w:ascii="Lucida Console" w:hAnsi="Lucida Console"/>
-          <w:sz w:val="14"/>
-          <w:szCs w:val="14"/>
-        </w:rPr>
-        <w:t>/*****************************************************************************/</w:t>
-      </w:r>
-    </w:p>
-    <w:p>
-      <w:pPr>
-        <w:spacing w:after="0" w:line="240" w:lineRule="auto"/>
-        <w:rPr>
-          <w:rFonts w:ascii="Lucida Console" w:hAnsi="Lucida Console"/>
-          <w:sz w:val="14"/>
-          <w:szCs w:val="14"/>
-        </w:rPr>
-      </w:pPr>
-      <w:r>
-        <w:rPr>
-          <w:rFonts w:ascii="Lucida Console" w:hAnsi="Lucida Console"/>
-          <w:sz w:val="14"/>
-          <w:szCs w:val="14"/>
-        </w:rPr>
-        <w:t>/*  Function   : laser                                          Version 1.0  */</w:t>
-      </w:r>
-    </w:p>
-    <w:p>
-      <w:pPr>
-        <w:spacing w:after="0" w:line="240" w:lineRule="auto"/>
-        <w:rPr>
-          <w:rFonts w:ascii="Lucida Console" w:hAnsi="Lucida Console"/>
-          <w:sz w:val="14"/>
-          <w:szCs w:val="14"/>
-          <w:lang w:val="en-US"/>
-        </w:rPr>
-      </w:pPr>
-      <w:r>
-        <w:rPr>
-          <w:rFonts w:ascii="Lucida Console" w:hAnsi="Lucida Console"/>
-          <w:sz w:val="14"/>
-          <w:szCs w:val="14"/>
-          <w:lang w:val="en-US"/>
-        </w:rPr>
-        <w:t>/*****************************************************************************/</w:t>
-      </w:r>
-    </w:p>
-    <w:p>
-      <w:pPr>
-        <w:spacing w:after="0" w:line="240" w:lineRule="auto"/>
-        <w:rPr>
-          <w:rFonts w:ascii="Lucida Console" w:hAnsi="Lucida Console"/>
-          <w:sz w:val="14"/>
-          <w:szCs w:val="14"/>
-          <w:lang w:val="en-US"/>
-        </w:rPr>
-      </w:pPr>
-      <w:r>
-        <w:rPr>
-          <w:rFonts w:ascii="Lucida Console" w:hAnsi="Lucida Console"/>
-          <w:sz w:val="14"/>
-          <w:szCs w:val="14"/>
-          <w:lang w:val="en-US"/>
-        </w:rPr>
-        <w:t>/*                                                                           */</w:t>
-      </w:r>
-    </w:p>
-    <w:p>
-      <w:pPr>
-        <w:spacing w:after="0" w:line="240" w:lineRule="auto"/>
-        <w:rPr>
-          <w:rFonts w:ascii="Lucida Console" w:hAnsi="Lucida Console"/>
-          <w:sz w:val="14"/>
-          <w:szCs w:val="14"/>
-          <w:lang w:val="en-US"/>
-        </w:rPr>
-      </w:pPr>
-      <w:r>
-        <w:rPr>
-          <w:rFonts w:ascii="Lucida Console" w:hAnsi="Lucida Console"/>
-          <w:sz w:val="14"/>
-          <w:szCs w:val="14"/>
-          <w:lang w:val="en-US"/>
-        </w:rPr>
-        <w:t>/*  Function   :                                                             */</w:t>
-      </w:r>
-    </w:p>
-    <w:p>
-      <w:pPr>
-        <w:spacing w:after="0" w:line="240" w:lineRule="auto"/>
-        <w:rPr>
-          <w:rFonts w:ascii="Lucida Console" w:hAnsi="Lucida Console"/>
-          <w:sz w:val="14"/>
-          <w:szCs w:val="14"/>
-          <w:lang w:val="en-US"/>
-        </w:rPr>
-      </w:pPr>
-      <w:r>
-        <w:rPr>
-          <w:rFonts w:ascii="Lucida Console" w:hAnsi="Lucida Console"/>
-          <w:sz w:val="14"/>
-          <w:szCs w:val="14"/>
-          <w:lang w:val="en-US"/>
-        </w:rPr>
-        <w:t>/*                                                                           */</w:t>
-      </w:r>
-    </w:p>
-    <w:p>
-      <w:pPr>
-        <w:spacing w:after="0" w:line="240" w:lineRule="auto"/>
-        <w:rPr>
-          <w:rFonts w:ascii="Lucida Console" w:hAnsi="Lucida Console"/>
-          <w:sz w:val="14"/>
-          <w:szCs w:val="14"/>
-          <w:lang w:val="en-US"/>
-        </w:rPr>
-      </w:pPr>
-      <w:r>
-        <w:rPr>
-          <w:rFonts w:ascii="Lucida Console" w:hAnsi="Lucida Console"/>
-          <w:sz w:val="14"/>
-          <w:szCs w:val="14"/>
-          <w:lang w:val="en-US"/>
-        </w:rPr>
-        <w:t>/*  Input Para :                                                             */</w:t>
-      </w:r>
-    </w:p>
-    <w:p>
-      <w:pPr>
-        <w:spacing w:after="0" w:line="240" w:lineRule="auto"/>
-        <w:rPr>
-          <w:rFonts w:ascii="Lucida Console" w:hAnsi="Lucida Console"/>
-          <w:sz w:val="14"/>
-          <w:szCs w:val="14"/>
-          <w:lang w:val="en-US"/>
-        </w:rPr>
-      </w:pPr>
-      <w:r>
-        <w:rPr>
-          <w:rFonts w:ascii="Lucida Console" w:hAnsi="Lucida Console"/>
-          <w:sz w:val="14"/>
-          <w:szCs w:val="14"/>
-          <w:lang w:val="en-US"/>
-        </w:rPr>
-        <w:t>/*                                                                           */</w:t>
-      </w:r>
-    </w:p>
-    <w:p>
-      <w:pPr>
-        <w:spacing w:after="0" w:line="240" w:lineRule="auto"/>
-        <w:rPr>
-          <w:rFonts w:ascii="Lucida Console" w:hAnsi="Lucida Console"/>
-          <w:sz w:val="14"/>
-          <w:szCs w:val="14"/>
-          <w:lang w:val="en-US"/>
-        </w:rPr>
-      </w:pPr>
-      <w:r>
-        <w:rPr>
-          <w:rFonts w:ascii="Lucida Console" w:hAnsi="Lucida Console"/>
-          <w:sz w:val="14"/>
-          <w:szCs w:val="14"/>
-          <w:lang w:val="en-US"/>
-        </w:rPr>
-        <w:t>/*  Output     :                                                             */</w:t>
-      </w:r>
-    </w:p>
-    <w:p>
-      <w:pPr>
-        <w:spacing w:after="0" w:line="240" w:lineRule="auto"/>
-        <w:rPr>
-          <w:rFonts w:ascii="Lucida Console" w:hAnsi="Lucida Console"/>
-          <w:sz w:val="14"/>
-          <w:szCs w:val="14"/>
-          <w:lang w:val="en-US"/>
-        </w:rPr>
-      </w:pPr>
-      <w:r>
-        <w:rPr>
-          <w:rFonts w:ascii="Lucida Console" w:hAnsi="Lucida Console"/>
-          <w:sz w:val="14"/>
-          <w:szCs w:val="14"/>
-          <w:lang w:val="en-US"/>
-        </w:rPr>
-        <w:t>/*                                                                           */</w:t>
-      </w:r>
-    </w:p>
-    <w:p>
-      <w:pPr>
-        <w:spacing w:after="0" w:line="240" w:lineRule="auto"/>
-        <w:rPr>
-          <w:rFonts w:ascii="Lucida Console" w:hAnsi="Lucida Console"/>
-          <w:sz w:val="14"/>
-          <w:szCs w:val="14"/>
-          <w:lang w:val="en-US"/>
-        </w:rPr>
-      </w:pPr>
-      <w:r>
-        <w:rPr>
-          <w:rFonts w:ascii="Lucida Console" w:hAnsi="Lucida Console"/>
-          <w:sz w:val="14"/>
-          <w:szCs w:val="14"/>
-          <w:lang w:val="en-US"/>
-        </w:rPr>
-        <w:t>/*  Author     : C. Stoller                                                  */</w:t>
+        <w:t>/</w:t>
+      </w:r>
+      <w:proofErr w:type="gramStart"/>
+      <w:r>
+        <w:rPr>
+          <w:rFonts w:ascii="Lucida Console" w:hAnsi="Lucida Console"/>
+          <w:sz w:val="14"/>
+          <w:szCs w:val="14"/>
+          <w:lang w:val="en-US"/>
+        </w:rPr>
+        <w:t>*  Author</w:t>
+      </w:r>
+      <w:proofErr w:type="gramEnd"/>
+      <w:r>
+        <w:rPr>
+          <w:rFonts w:ascii="Lucida Console" w:hAnsi="Lucida Console"/>
+          <w:sz w:val="14"/>
+          <w:szCs w:val="14"/>
+          <w:lang w:val="en-US"/>
+        </w:rPr>
+        <w:t xml:space="preserve">     : C. Stoller                                                  */</w:t>
       </w:r>
     </w:p>
     <w:p>

</xml_diff>